<commit_message>
Remove year from paper
</commit_message>
<xml_diff>
--- a/paper/pravna-informatika-seminarski.docx
+++ b/paper/pravna-informatika-seminarski.docx
@@ -74,7 +74,7 @@
                 <v:shape id="_x0000_i1025" type="#_x0000_t75" style="width:51.75pt;height:51.75pt" o:ole="" fillcolor="window">
                   <v:imagedata r:id="rId8" o:title=""/>
                 </v:shape>
-                <o:OLEObject Type="Embed" ProgID="CorelDraw.Graphic.7" ShapeID="_x0000_i1025" DrawAspect="Content" ObjectID="_1678634833" r:id="rId9"/>
+                <o:OLEObject Type="Embed" ProgID="CorelDraw.Graphic.7" ShapeID="_x0000_i1025" DrawAspect="Content" ObjectID="_1678635108" r:id="rId9"/>
               </w:object>
             </w:r>
           </w:p>
@@ -434,149 +434,12 @@
     </w:p>
     <w:p>
       <w:pPr>
-        <w:tabs>
-          <w:tab w:val="left" w:pos="720"/>
-        </w:tabs>
-        <w:spacing w:before="60"/>
-        <w:ind w:right="285"/>
-        <w:jc w:val="center"/>
-        <w:rPr>
-          <w:rFonts w:ascii="Arial" w:hAnsi="Arial"/>
-          <w:sz w:val="40"/>
-          <w:szCs w:val="40"/>
-          <w:lang w:val="sr-Latn-RS"/>
-        </w:rPr>
-      </w:pPr>
-    </w:p>
-    <w:p>
-      <w:pPr>
-        <w:tabs>
-          <w:tab w:val="left" w:pos="720"/>
-        </w:tabs>
-        <w:spacing w:before="60"/>
-        <w:ind w:right="285"/>
-        <w:jc w:val="center"/>
-        <w:rPr>
-          <w:rFonts w:ascii="Arial" w:hAnsi="Arial"/>
-          <w:sz w:val="40"/>
-          <w:szCs w:val="40"/>
-          <w:lang w:val="sr-Latn-RS"/>
-        </w:rPr>
-      </w:pPr>
-    </w:p>
-    <w:p>
-      <w:pPr>
-        <w:tabs>
-          <w:tab w:val="left" w:pos="720"/>
-        </w:tabs>
-        <w:spacing w:before="60"/>
-        <w:ind w:right="285"/>
-        <w:jc w:val="center"/>
-        <w:rPr>
-          <w:rFonts w:ascii="Arial" w:hAnsi="Arial"/>
-          <w:sz w:val="40"/>
-          <w:szCs w:val="40"/>
-          <w:lang w:val="sr-Latn-RS"/>
-        </w:rPr>
-      </w:pPr>
-    </w:p>
-    <w:p>
-      <w:pPr>
-        <w:tabs>
-          <w:tab w:val="left" w:pos="720"/>
-        </w:tabs>
-        <w:spacing w:before="60"/>
-        <w:ind w:right="285"/>
-        <w:jc w:val="center"/>
-        <w:rPr>
-          <w:rFonts w:ascii="Arial" w:hAnsi="Arial"/>
-          <w:sz w:val="40"/>
-          <w:szCs w:val="40"/>
-          <w:lang w:val="sr-Latn-RS"/>
-        </w:rPr>
-      </w:pPr>
-    </w:p>
-    <w:p>
-      <w:pPr>
-        <w:tabs>
-          <w:tab w:val="left" w:pos="720"/>
-        </w:tabs>
-        <w:spacing w:before="60"/>
-        <w:ind w:right="285"/>
-        <w:jc w:val="center"/>
-        <w:rPr>
-          <w:rFonts w:ascii="Arial" w:hAnsi="Arial"/>
-          <w:sz w:val="40"/>
-          <w:szCs w:val="40"/>
-          <w:lang w:val="sr-Latn-RS"/>
-        </w:rPr>
-      </w:pPr>
-    </w:p>
-    <w:p>
-      <w:pPr>
-        <w:tabs>
-          <w:tab w:val="left" w:pos="720"/>
-        </w:tabs>
-        <w:spacing w:before="60"/>
-        <w:ind w:right="285"/>
-        <w:jc w:val="center"/>
-        <w:rPr>
-          <w:rFonts w:ascii="Arial" w:hAnsi="Arial"/>
-          <w:sz w:val="40"/>
-          <w:szCs w:val="40"/>
-          <w:lang w:val="sr-Latn-RS"/>
-        </w:rPr>
-      </w:pPr>
-    </w:p>
-    <w:p>
-      <w:pPr>
-        <w:ind w:right="285"/>
-        <w:jc w:val="center"/>
-        <w:rPr>
-          <w:rFonts w:ascii="Arial" w:hAnsi="Arial"/>
-          <w:sz w:val="32"/>
-          <w:szCs w:val="40"/>
-        </w:rPr>
-      </w:pPr>
-      <w:r>
-        <w:rPr>
-          <w:rFonts w:ascii="Arial" w:hAnsi="Arial"/>
-          <w:sz w:val="32"/>
-          <w:szCs w:val="40"/>
-        </w:rPr>
-        <w:t xml:space="preserve">Novi Sad, </w:t>
-      </w:r>
-      <w:r>
-        <w:rPr>
-          <w:rFonts w:ascii="Arial" w:hAnsi="Arial"/>
-          <w:sz w:val="32"/>
-          <w:szCs w:val="40"/>
-        </w:rPr>
-        <w:t>20</w:t>
-      </w:r>
-      <w:r>
-        <w:rPr>
-          <w:rFonts w:ascii="Arial" w:hAnsi="Arial"/>
-          <w:sz w:val="32"/>
-          <w:szCs w:val="40"/>
-        </w:rPr>
-        <w:t>20</w:t>
-      </w:r>
-      <w:r>
-        <w:rPr>
-          <w:rFonts w:ascii="Arial" w:hAnsi="Arial"/>
-          <w:sz w:val="32"/>
-          <w:szCs w:val="40"/>
-        </w:rPr>
-        <w:t>.</w:t>
-      </w:r>
-    </w:p>
-    <w:p>
-      <w:pPr>
         <w:autoSpaceDE w:val="0"/>
         <w:autoSpaceDN w:val="0"/>
         <w:adjustRightInd w:val="0"/>
       </w:pPr>
+      <w:bookmarkStart w:id="2" w:name="_GoBack"/>
+      <w:bookmarkEnd w:id="2"/>
       <w:r>
         <w:br w:type="page"/>
       </w:r>
@@ -2318,24 +2181,24 @@
       <w:pPr>
         <w:pStyle w:val="Heading1"/>
       </w:pPr>
-      <w:bookmarkStart w:id="2" w:name="_Toc67945169"/>
+      <w:bookmarkStart w:id="3" w:name="_Toc67945169"/>
       <w:bookmarkEnd w:id="0"/>
       <w:r>
         <w:lastRenderedPageBreak/>
         <w:t>UVOD</w:t>
       </w:r>
-      <w:bookmarkStart w:id="3" w:name="_Toc71118735"/>
-      <w:bookmarkStart w:id="4" w:name="_Toc74351923"/>
+      <w:bookmarkStart w:id="4" w:name="_Toc71118735"/>
+      <w:bookmarkStart w:id="5" w:name="_Toc74351923"/>
       <w:bookmarkEnd w:id="1"/>
-      <w:bookmarkEnd w:id="2"/>
+      <w:bookmarkEnd w:id="3"/>
     </w:p>
     <w:p>
       <w:pPr>
         <w:pStyle w:val="BodyText"/>
       </w:pPr>
-      <w:bookmarkStart w:id="5" w:name="_Toc74352025"/>
-      <w:bookmarkEnd w:id="3"/>
+      <w:bookmarkStart w:id="6" w:name="_Toc74352025"/>
       <w:bookmarkEnd w:id="4"/>
+      <w:bookmarkEnd w:id="5"/>
       <w:r>
         <w:t>Zadatak ovog rada biće napraviti program za pretragu zakona Republike Srbije. Poznavanje zakona Republike Srbije je u okviru opšte populacije na veoma niskom nivou. Ovakav sistem pretrage bi olakšao pristup zakonima ljudima koji nisu u pravnoj struci, skraćivanjem potrebnog vremena za pronalazak odgovarajućeg (skupa) zakona za neki realan problem. Pored toga, cilj autora je uporediti različite metode pretrage u ovom polju.</w:t>
       </w:r>
@@ -2467,12 +2330,12 @@
       <w:pPr>
         <w:pStyle w:val="Heading1"/>
       </w:pPr>
-      <w:bookmarkStart w:id="6" w:name="_Toc67945170"/>
+      <w:bookmarkStart w:id="7" w:name="_Toc67945170"/>
       <w:r>
         <w:lastRenderedPageBreak/>
         <w:t>TEORIJSKI POJMOVI I DEFINICIJE</w:t>
       </w:r>
-      <w:bookmarkEnd w:id="6"/>
+      <w:bookmarkEnd w:id="7"/>
     </w:p>
     <w:p>
       <w:pPr>
@@ -2552,14 +2415,14 @@
           <w:i/>
         </w:rPr>
       </w:pPr>
-      <w:bookmarkStart w:id="7" w:name="_Toc67945171"/>
+      <w:bookmarkStart w:id="8" w:name="_Toc67945171"/>
       <w:r>
         <w:rPr>
           <w:i/>
         </w:rPr>
         <w:t>Elasticsearch</w:t>
       </w:r>
-      <w:bookmarkEnd w:id="7"/>
+      <w:bookmarkEnd w:id="8"/>
     </w:p>
     <w:p>
       <w:pPr>
@@ -2747,14 +2610,14 @@
           <w:i/>
         </w:rPr>
       </w:pPr>
-      <w:bookmarkStart w:id="8" w:name="_Toc67945172"/>
+      <w:bookmarkStart w:id="9" w:name="_Toc67945172"/>
       <w:r>
         <w:rPr>
           <w:i/>
         </w:rPr>
         <w:t>TF-IDF</w:t>
       </w:r>
-      <w:bookmarkEnd w:id="8"/>
+      <w:bookmarkEnd w:id="9"/>
     </w:p>
     <w:p>
       <w:pPr>
@@ -2982,14 +2845,14 @@
           <w:i/>
         </w:rPr>
       </w:pPr>
-      <w:bookmarkStart w:id="9" w:name="_Toc67945173"/>
+      <w:bookmarkStart w:id="10" w:name="_Toc67945173"/>
       <w:r>
         <w:rPr>
           <w:i/>
         </w:rPr>
         <w:t>Word2vec</w:t>
       </w:r>
-      <w:bookmarkEnd w:id="9"/>
+      <w:bookmarkEnd w:id="10"/>
     </w:p>
     <w:p>
       <w:pPr>
@@ -3125,7 +2988,7 @@
           <w:i/>
         </w:rPr>
       </w:pPr>
-      <w:bookmarkStart w:id="10" w:name="_Toc67945174"/>
+      <w:bookmarkStart w:id="11" w:name="_Toc67945174"/>
       <w:r>
         <w:rPr>
           <w:i/>
@@ -3133,7 +2996,7 @@
         <w:lastRenderedPageBreak/>
         <w:t>Doc2vec</w:t>
       </w:r>
-      <w:bookmarkEnd w:id="10"/>
+      <w:bookmarkEnd w:id="11"/>
     </w:p>
     <w:p>
       <w:pPr>
@@ -3266,11 +3129,11 @@
       <w:pPr>
         <w:pStyle w:val="Heading2"/>
       </w:pPr>
-      <w:bookmarkStart w:id="11" w:name="_Toc67945175"/>
+      <w:bookmarkStart w:id="12" w:name="_Toc67945175"/>
       <w:r>
         <w:t>XLM-Roberta transformer</w:t>
       </w:r>
-      <w:bookmarkEnd w:id="11"/>
+      <w:bookmarkEnd w:id="12"/>
     </w:p>
     <w:p>
       <w:pPr>
@@ -3640,7 +3503,7 @@
       <w:pPr>
         <w:pStyle w:val="Heading1"/>
       </w:pPr>
-      <w:bookmarkStart w:id="12" w:name="_Toc67945176"/>
+      <w:bookmarkStart w:id="13" w:name="_Toc67945176"/>
       <w:r>
         <w:lastRenderedPageBreak/>
         <w:t xml:space="preserve">SPECIFIKACIJA I IMPLEMENTACIJA </w:t>
@@ -3648,7 +3511,7 @@
       <w:r>
         <w:t>REŠENJA</w:t>
       </w:r>
-      <w:bookmarkEnd w:id="12"/>
+      <w:bookmarkEnd w:id="13"/>
     </w:p>
     <w:p>
       <w:pPr>
@@ -3671,14 +3534,14 @@
           <w:lang w:val="sr-Latn-RS"/>
         </w:rPr>
       </w:pPr>
-      <w:bookmarkStart w:id="13" w:name="_Toc67945177"/>
+      <w:bookmarkStart w:id="14" w:name="_Toc67945177"/>
       <w:r>
         <w:rPr>
           <w:lang w:val="sr-Latn-RS"/>
         </w:rPr>
         <w:t>Skup podataka</w:t>
       </w:r>
-      <w:bookmarkEnd w:id="13"/>
+      <w:bookmarkEnd w:id="14"/>
     </w:p>
     <w:p>
       <w:pPr>
@@ -3919,11 +3782,11 @@
       <w:pPr>
         <w:pStyle w:val="Heading2"/>
       </w:pPr>
-      <w:bookmarkStart w:id="14" w:name="_Toc67945178"/>
+      <w:bookmarkStart w:id="15" w:name="_Toc67945178"/>
       <w:r>
         <w:t>Arhitektura rešenja</w:t>
       </w:r>
-      <w:bookmarkEnd w:id="14"/>
+      <w:bookmarkEnd w:id="15"/>
     </w:p>
     <w:p>
       <w:pPr>
@@ -3946,14 +3809,14 @@
           <w:i/>
         </w:rPr>
       </w:pPr>
-      <w:bookmarkStart w:id="15" w:name="_Toc67945179"/>
+      <w:bookmarkStart w:id="16" w:name="_Toc67945179"/>
       <w:r>
         <w:rPr>
           <w:i/>
         </w:rPr>
         <w:t>Elasticsearch</w:t>
       </w:r>
-      <w:bookmarkEnd w:id="15"/>
+      <w:bookmarkEnd w:id="16"/>
     </w:p>
     <w:p>
       <w:pPr>
@@ -4002,7 +3865,7 @@
           <w:i/>
         </w:rPr>
       </w:pPr>
-      <w:bookmarkStart w:id="16" w:name="_Toc67945180"/>
+      <w:bookmarkStart w:id="17" w:name="_Toc67945180"/>
       <w:r>
         <w:rPr>
           <w:i/>
@@ -4010,7 +3873,7 @@
         <w:lastRenderedPageBreak/>
         <w:t>TF-IDF</w:t>
       </w:r>
-      <w:bookmarkEnd w:id="16"/>
+      <w:bookmarkEnd w:id="17"/>
     </w:p>
     <w:p>
       <w:pPr>
@@ -4200,14 +4063,14 @@
           <w:i/>
         </w:rPr>
       </w:pPr>
-      <w:bookmarkStart w:id="17" w:name="_Toc67945181"/>
+      <w:bookmarkStart w:id="18" w:name="_Toc67945181"/>
       <w:r>
         <w:rPr>
           <w:i/>
         </w:rPr>
         <w:t>Word2vec</w:t>
       </w:r>
-      <w:bookmarkEnd w:id="17"/>
+      <w:bookmarkEnd w:id="18"/>
     </w:p>
     <w:p>
       <w:pPr>
@@ -4366,7 +4229,7 @@
           <w:i/>
         </w:rPr>
       </w:pPr>
-      <w:bookmarkStart w:id="18" w:name="_Toc67945182"/>
+      <w:bookmarkStart w:id="19" w:name="_Toc67945182"/>
       <w:r>
         <w:rPr>
           <w:i/>
@@ -4374,7 +4237,7 @@
         <w:lastRenderedPageBreak/>
         <w:t>Doc2vec</w:t>
       </w:r>
-      <w:bookmarkEnd w:id="18"/>
+      <w:bookmarkEnd w:id="19"/>
     </w:p>
     <w:p>
       <w:pPr>
@@ -4531,14 +4394,14 @@
           <w:i/>
         </w:rPr>
       </w:pPr>
-      <w:bookmarkStart w:id="19" w:name="_Toc67945183"/>
+      <w:bookmarkStart w:id="20" w:name="_Toc67945183"/>
       <w:r>
         <w:rPr>
           <w:i/>
         </w:rPr>
         <w:t>Xlm-roberta</w:t>
       </w:r>
-      <w:bookmarkEnd w:id="19"/>
+      <w:bookmarkEnd w:id="20"/>
     </w:p>
     <w:p>
       <w:pPr>
@@ -4664,7 +4527,7 @@
           <w:lang w:val="sr-Latn-RS"/>
         </w:rPr>
       </w:pPr>
-      <w:bookmarkStart w:id="20" w:name="_Toc67945184"/>
+      <w:bookmarkStart w:id="21" w:name="_Toc67945184"/>
       <w:r>
         <w:rPr>
           <w:lang w:val="sr-Latn-RS"/>
@@ -4672,7 +4535,7 @@
         <w:lastRenderedPageBreak/>
         <w:t>Korišćeni alati i biblioteke</w:t>
       </w:r>
-      <w:bookmarkEnd w:id="20"/>
+      <w:bookmarkEnd w:id="21"/>
     </w:p>
     <w:p>
       <w:pPr>
@@ -5306,11 +5169,11 @@
       <w:pPr>
         <w:pStyle w:val="Heading1"/>
       </w:pPr>
-      <w:bookmarkStart w:id="21" w:name="_Toc67945185"/>
+      <w:bookmarkStart w:id="22" w:name="_Toc67945185"/>
       <w:r>
         <w:t>EVALUACIJA</w:t>
       </w:r>
-      <w:bookmarkEnd w:id="21"/>
+      <w:bookmarkEnd w:id="22"/>
     </w:p>
     <w:p>
       <w:pPr>
@@ -10336,8 +10199,6 @@
           <w:szCs w:val="22"/>
         </w:rPr>
       </w:pPr>
-      <w:bookmarkStart w:id="22" w:name="_GoBack"/>
-      <w:bookmarkEnd w:id="22"/>
     </w:p>
     <w:p>
       <w:pPr>
@@ -10860,7 +10721,7 @@
         <w:lastRenderedPageBreak/>
         <w:t>LITERATURA</w:t>
       </w:r>
-      <w:bookmarkEnd w:id="5"/>
+      <w:bookmarkEnd w:id="6"/>
       <w:bookmarkEnd w:id="24"/>
     </w:p>
     <w:p>
@@ -11926,7 +11787,7 @@
         <w:rStyle w:val="PageNumber"/>
         <w:noProof/>
       </w:rPr>
-      <w:t>17</w:t>
+      <w:t>20</w:t>
     </w:r>
     <w:r>
       <w:rPr>
@@ -18204,7 +18065,7 @@
 </file>
 
 <file path=customXml/itemProps1.xml><?xml version="1.0" encoding="utf-8"?>
-<ds:datastoreItem xmlns:ds="http://schemas.openxmlformats.org/officeDocument/2006/customXml" ds:itemID="{7481E88D-E1E1-4CD8-8738-9C59A55D7220}">
+<ds:datastoreItem xmlns:ds="http://schemas.openxmlformats.org/officeDocument/2006/customXml" ds:itemID="{A79B42A0-F490-4EBA-8A1D-1B7585739796}">
   <ds:schemaRefs>
     <ds:schemaRef ds:uri="http://schemas.openxmlformats.org/officeDocument/2006/bibliography"/>
   </ds:schemaRefs>

</xml_diff>